<commit_message>
Plantilla para personas que solo tengan 1 Nombre
</commit_message>
<xml_diff>
--- a/plantilla.docx
+++ b/plantilla.docx
@@ -293,7 +293,7 @@
           <w:p>
             <w:pPr>
               <w:spacing w:before="11" w:after="1"/>
-              <w:ind w:right="213"/>
+              <w:ind w:right="-69" w:hanging="239"/>
               <w:jc w:val="center"/>
               <w:rPr>
                 <w:rFonts w:ascii="Arial MT"/>
@@ -303,6 +303,16 @@
                 <w:szCs w:val="12"/>
               </w:rPr>
             </w:pPr>
+            <w:r>
+              <w:rPr>
+                <w:rFonts w:ascii="Arial MT"/>
+                <w:bCs/>
+                <w:color w:val="808080"/>
+                <w:sz w:val="16"/>
+                <w:szCs w:val="12"/>
+              </w:rPr>
+              <w:t>Registro Federal de Contribuyentes</w:t>
+            </w:r>
           </w:p>
           <w:p>
             <w:pPr>
@@ -374,127 +384,80 @@
           </w:p>
           <w:p>
             <w:pPr>
+              <w:spacing w:before="11"/>
+              <w:ind w:left="-108" w:right="70" w:firstLine="3"/>
+              <w:jc w:val="center"/>
+              <w:rPr>
+                <w:rFonts w:ascii="Arial MT"/>
+                <w:bCs/>
+                <w:color w:val="808080"/>
+                <w:sz w:val="16"/>
+                <w:szCs w:val="12"/>
+              </w:rPr>
+            </w:pPr>
+            <w:r>
+              <w:rPr>
+                <w:rFonts w:ascii="Arial MT"/>
+                <w:bCs/>
+                <w:color w:val="808080"/>
+                <w:sz w:val="16"/>
+                <w:szCs w:val="12"/>
+              </w:rPr>
+              <w:t>Nombre, denominaci</w:t>
+            </w:r>
+            <w:r>
+              <w:rPr>
+                <w:rFonts w:ascii="Arial MT"/>
+                <w:bCs/>
+                <w:color w:val="808080"/>
+                <w:sz w:val="16"/>
+                <w:szCs w:val="12"/>
+              </w:rPr>
+              <w:t>ó</w:t>
+            </w:r>
+            <w:r>
+              <w:rPr>
+                <w:rFonts w:ascii="Arial MT"/>
+                <w:bCs/>
+                <w:color w:val="808080"/>
+                <w:sz w:val="16"/>
+                <w:szCs w:val="12"/>
+              </w:rPr>
+              <w:t>n o raz</w:t>
+            </w:r>
+            <w:r>
+              <w:rPr>
+                <w:rFonts w:ascii="Arial MT"/>
+                <w:bCs/>
+                <w:color w:val="808080"/>
+                <w:sz w:val="16"/>
+                <w:szCs w:val="12"/>
+              </w:rPr>
+              <w:t>ó</w:t>
+            </w:r>
+            <w:r>
+              <w:rPr>
+                <w:rFonts w:ascii="Arial MT"/>
+                <w:bCs/>
+                <w:color w:val="808080"/>
+                <w:sz w:val="16"/>
+                <w:szCs w:val="12"/>
+              </w:rPr>
+              <w:t>n social</w:t>
+            </w:r>
+          </w:p>
+          <w:p>
+            <w:pPr>
               <w:spacing w:before="11" w:after="1"/>
               <w:ind w:right="213"/>
-              <w:jc w:val="center"/>
               <w:rPr>
                 <w:rFonts w:ascii="Arial MT"/>
                 <w:bCs/>
                 <w:color w:val="808080"/>
-                <w:sz w:val="16"/>
+                <w:sz w:val="20"/>
                 <w:szCs w:val="12"/>
               </w:rPr>
             </w:pPr>
-          </w:p>
-          <w:p>
-            <w:pPr>
-              <w:spacing w:before="11" w:after="1"/>
-              <w:ind w:right="213"/>
-              <w:jc w:val="center"/>
-              <w:rPr>
-                <w:rFonts w:ascii="Arial MT"/>
-                <w:bCs/>
-                <w:color w:val="808080"/>
-                <w:sz w:val="16"/>
-                <w:szCs w:val="12"/>
-              </w:rPr>
-            </w:pPr>
-          </w:p>
-          <w:p>
-            <w:pPr>
-              <w:spacing w:before="11" w:after="1"/>
-              <w:ind w:right="213"/>
-              <w:jc w:val="center"/>
-              <w:rPr>
-                <w:rFonts w:ascii="Arial MT"/>
-                <w:bCs/>
-                <w:color w:val="808080"/>
-                <w:sz w:val="16"/>
-                <w:szCs w:val="12"/>
-              </w:rPr>
-            </w:pPr>
-            <w:r>
-              <w:rPr>
-                <w:rFonts w:ascii="Arial MT"/>
-                <w:b/>
-                <w:noProof/>
-                <w:color w:val="808080" w:themeColor="background1" w:themeShade="80"/>
-                <w:sz w:val="30"/>
-                <w:szCs w:val="28"/>
-                <w:lang w:val="es-MX" w:eastAsia="es-MX"/>
-              </w:rPr>
-              <mc:AlternateContent>
-                <mc:Choice Requires="wps">
-                  <w:drawing>
-                    <wp:anchor distT="0" distB="0" distL="114300" distR="114300" simplePos="0" relativeHeight="487597568" behindDoc="1" locked="0" layoutInCell="1" allowOverlap="1" wp14:anchorId="3DEC6784" wp14:editId="66C4B1A2">
-                      <wp:simplePos x="0" y="0"/>
-                      <wp:positionH relativeFrom="column">
-                        <wp:posOffset>150042</wp:posOffset>
-                      </wp:positionH>
-                      <wp:positionV relativeFrom="paragraph">
-                        <wp:posOffset>77470</wp:posOffset>
-                      </wp:positionV>
-                      <wp:extent cx="840658" cy="176981"/>
-                      <wp:effectExtent l="0" t="0" r="17145" b="13970"/>
-                      <wp:wrapNone/>
-                      <wp:docPr id="6" name="Rectángulo 6"/>
-                      <wp:cNvGraphicFramePr/>
-                      <a:graphic xmlns:a="http://schemas.openxmlformats.org/drawingml/2006/main">
-                        <a:graphicData uri="http://schemas.microsoft.com/office/word/2010/wordprocessingShape">
-                          <wps:wsp>
-                            <wps:cNvSpPr/>
-                            <wps:spPr>
-                              <a:xfrm>
-                                <a:off x="0" y="0"/>
-                                <a:ext cx="840658" cy="176981"/>
-                              </a:xfrm>
-                              <a:prstGeom prst="rect">
-                                <a:avLst/>
-                              </a:prstGeom>
-                              <a:solidFill>
-                                <a:schemeClr val="bg1"/>
-                              </a:solidFill>
-                              <a:ln>
-                                <a:solidFill>
-                                  <a:schemeClr val="bg1"/>
-                                </a:solidFill>
-                              </a:ln>
-                            </wps:spPr>
-                            <wps:style>
-                              <a:lnRef idx="2">
-                                <a:schemeClr val="accent1">
-                                  <a:shade val="50000"/>
-                                </a:schemeClr>
-                              </a:lnRef>
-                              <a:fillRef idx="1">
-                                <a:schemeClr val="accent1"/>
-                              </a:fillRef>
-                              <a:effectRef idx="0">
-                                <a:schemeClr val="accent1"/>
-                              </a:effectRef>
-                              <a:fontRef idx="minor">
-                                <a:schemeClr val="lt1"/>
-                              </a:fontRef>
-                            </wps:style>
-                            <wps:bodyPr rot="0" spcFirstLastPara="0" vertOverflow="overflow" horzOverflow="overflow" vert="horz" wrap="square" lIns="91440" tIns="45720" rIns="91440" bIns="45720" numCol="1" spcCol="0" rtlCol="0" fromWordArt="0" anchor="ctr" anchorCtr="0" forceAA="0" compatLnSpc="1">
-                              <a:prstTxWarp prst="textNoShape">
-                                <a:avLst/>
-                              </a:prstTxWarp>
-                              <a:noAutofit/>
-                            </wps:bodyPr>
-                          </wps:wsp>
-                        </a:graphicData>
-                      </a:graphic>
-                    </wp:anchor>
-                  </w:drawing>
-                </mc:Choice>
-                <mc:Fallback>
-                  <w:pict>
-                    <v:rect w14:anchorId="10C26615" id="Rectángulo 6" o:spid="_x0000_s1026" style="position:absolute;margin-left:11.8pt;margin-top:6.1pt;width:66.2pt;height:13.95pt;z-index:-15718912;visibility:visible;mso-wrap-style:square;mso-wrap-distance-left:9pt;mso-wrap-distance-top:0;mso-wrap-distance-right:9pt;mso-wrap-distance-bottom:0;mso-position-horizontal:absolute;mso-position-horizontal-relative:text;mso-position-vertical:absolute;mso-position-vertical-relative:text;v-text-anchor:middle" o:gfxdata="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" fillcolor="white [3212]" strokecolor="white [3212]" strokeweight="2pt"/>
-                  </w:pict>
-                </mc:Fallback>
-              </mc:AlternateContent>
-            </w:r>
           </w:p>
           <w:p>
             <w:pPr>
@@ -503,7 +466,7 @@
               <w:rPr>
                 <w:rFonts w:ascii="Arial MT"/>
                 <w:b w:val="0"/>
-                <w:sz w:val="20"/>
+                <w:color w:val="808080" w:themeColor="background1" w:themeShade="80"/>
               </w:rPr>
             </w:pPr>
             <w:r>
@@ -514,13 +477,95 @@
               </w:rPr>
               <w:t xml:space="preserve">         </w:t>
             </w:r>
+            <w:proofErr w:type="spellStart"/>
             <w:r>
               <w:rPr>
                 <w:rFonts w:ascii="Arial MT"/>
                 <w:b w:val="0"/>
                 <w:color w:val="808080" w:themeColor="background1" w:themeShade="80"/>
               </w:rPr>
-              <w:t>idCIF: {{idCIF}}</w:t>
+              <w:t>idCIF</w:t>
+            </w:r>
+            <w:proofErr w:type="spellEnd"/>
+            <w:r>
+              <w:rPr>
+                <w:rFonts w:ascii="Arial MT"/>
+                <w:b w:val="0"/>
+                <w:color w:val="808080" w:themeColor="background1" w:themeShade="80"/>
+              </w:rPr>
+              <w:t>: {{</w:t>
+            </w:r>
+            <w:proofErr w:type="spellStart"/>
+            <w:r>
+              <w:rPr>
+                <w:rFonts w:ascii="Arial MT"/>
+                <w:b w:val="0"/>
+                <w:color w:val="808080" w:themeColor="background1" w:themeShade="80"/>
+              </w:rPr>
+              <w:t>idCIF</w:t>
+            </w:r>
+            <w:proofErr w:type="spellEnd"/>
+            <w:r>
+              <w:rPr>
+                <w:rFonts w:ascii="Arial MT"/>
+                <w:b w:val="0"/>
+                <w:color w:val="808080" w:themeColor="background1" w:themeShade="80"/>
+              </w:rPr>
+              <w:t>}}</w:t>
+            </w:r>
+          </w:p>
+          <w:p>
+            <w:pPr>
+              <w:pStyle w:val="Textoindependiente"/>
+              <w:spacing w:before="11" w:after="1"/>
+              <w:rPr>
+                <w:rFonts w:ascii="Arial MT"/>
+                <w:b w:val="0"/>
+                <w:color w:val="808080" w:themeColor="background1" w:themeShade="80"/>
+              </w:rPr>
+            </w:pPr>
+            <w:r>
+              <w:rPr>
+                <w:rFonts w:ascii="Arial MT"/>
+                <w:b w:val="0"/>
+                <w:color w:val="808080" w:themeColor="background1" w:themeShade="80"/>
+              </w:rPr>
+              <w:t xml:space="preserve">   VALIDA TU INFORMACI</w:t>
+            </w:r>
+            <w:r>
+              <w:rPr>
+                <w:rFonts w:ascii="Arial MT"/>
+                <w:b w:val="0"/>
+                <w:color w:val="808080" w:themeColor="background1" w:themeShade="80"/>
+              </w:rPr>
+              <w:t>Ó</w:t>
+            </w:r>
+            <w:r>
+              <w:rPr>
+                <w:rFonts w:ascii="Arial MT"/>
+                <w:b w:val="0"/>
+                <w:color w:val="808080" w:themeColor="background1" w:themeShade="80"/>
+              </w:rPr>
+              <w:t xml:space="preserve">N                                </w:t>
+            </w:r>
+          </w:p>
+          <w:p>
+            <w:pPr>
+              <w:pStyle w:val="Textoindependiente"/>
+              <w:spacing w:before="11" w:after="1"/>
+              <w:rPr>
+                <w:rFonts w:ascii="Arial MT"/>
+                <w:b w:val="0"/>
+                <w:color w:val="808080" w:themeColor="background1" w:themeShade="80"/>
+              </w:rPr>
+            </w:pPr>
+            <w:r>
+              <w:rPr>
+                <w:rFonts w:ascii="Arial MT"/>
+                <w:b w:val="0"/>
+                <w:color w:val="808080" w:themeColor="background1" w:themeShade="80"/>
+              </w:rPr>
+              <w:t xml:space="preserve">                    FISCAL</w:t>
             </w:r>
           </w:p>
         </w:tc>
@@ -761,8 +806,6 @@
                 <w:sz w:val="8"/>
               </w:rPr>
             </w:pPr>
-            <w:bookmarkStart w:id="0" w:name="_GoBack"/>
-            <w:bookmarkEnd w:id="0"/>
           </w:p>
           <w:p>
             <w:pPr>
@@ -825,18 +868,18 @@
           <w:lang w:val="es-MX" w:eastAsia="es-MX"/>
         </w:rPr>
         <w:drawing>
-          <wp:anchor distT="0" distB="0" distL="114300" distR="114300" simplePos="0" relativeHeight="487592448" behindDoc="1" locked="0" layoutInCell="1" allowOverlap="1" wp14:anchorId="2FB6C058" wp14:editId="08DE50F2">
+          <wp:anchor distT="0" distB="0" distL="114300" distR="114300" simplePos="0" relativeHeight="487601664" behindDoc="1" locked="0" layoutInCell="1" allowOverlap="1" wp14:anchorId="56BD48F9" wp14:editId="7001809B">
             <wp:simplePos x="0" y="0"/>
-            <wp:positionH relativeFrom="column">
-              <wp:posOffset>168275</wp:posOffset>
+            <wp:positionH relativeFrom="margin">
+              <wp:posOffset>139539</wp:posOffset>
             </wp:positionH>
             <wp:positionV relativeFrom="paragraph">
-              <wp:posOffset>-2373811</wp:posOffset>
+              <wp:posOffset>-2398395</wp:posOffset>
             </wp:positionV>
-            <wp:extent cx="3348355" cy="2361565"/>
-            <wp:effectExtent l="0" t="0" r="4445" b="635"/>
+            <wp:extent cx="3357880" cy="2361565"/>
+            <wp:effectExtent l="0" t="0" r="0" b="635"/>
             <wp:wrapNone/>
-            <wp:docPr id="1806878487" name="Imagen 2"/>
+            <wp:docPr id="9" name="Imagen 9" descr="C:\Users\kaizen\Documents\BLANCO FINA.jpg"/>
             <wp:cNvGraphicFramePr>
               <a:graphicFrameLocks xmlns:a="http://schemas.openxmlformats.org/drawingml/2006/main" noChangeAspect="1"/>
             </wp:cNvGraphicFramePr>
@@ -844,13 +887,13 @@
               <a:graphicData uri="http://schemas.openxmlformats.org/drawingml/2006/picture">
                 <pic:pic xmlns:pic="http://schemas.openxmlformats.org/drawingml/2006/picture">
                   <pic:nvPicPr>
-                    <pic:cNvPr id="0" name="Picture 3"/>
+                    <pic:cNvPr id="0" name="Picture 1" descr="C:\Users\kaizen\Documents\BLANCO FINA.jpg"/>
                     <pic:cNvPicPr>
                       <a:picLocks noChangeAspect="1" noChangeArrowheads="1"/>
                     </pic:cNvPicPr>
                   </pic:nvPicPr>
                   <pic:blipFill>
-                    <a:blip r:embed="rId7" cstate="print">
+                    <a:blip r:embed="rId7">
                       <a:extLst>
                         <a:ext uri="{28A0092B-C50C-407E-A947-70E740481C1C}">
                           <a14:useLocalDpi xmlns:a14="http://schemas.microsoft.com/office/drawing/2010/main" val="0"/>
@@ -865,7 +908,7 @@
                   <pic:spPr bwMode="auto">
                     <a:xfrm>
                       <a:off x="0" y="0"/>
-                      <a:ext cx="3348355" cy="2361565"/>
+                      <a:ext cx="3357880" cy="2361565"/>
                     </a:xfrm>
                     <a:prstGeom prst="rect">
                       <a:avLst/>
@@ -3184,12 +3227,6 @@
               <w:rPr>
                 <w:b w:val="0"/>
               </w:rPr>
-              <w:t>.</w:t>
-            </w:r>
-            <w:r>
-              <w:rPr>
-                <w:b w:val="0"/>
-              </w:rPr>
               <w:t>{{KEY1}}</w:t>
             </w:r>
           </w:p>
@@ -3222,12 +3259,6 @@
                 <w:b w:val="0"/>
               </w:rPr>
             </w:pPr>
-            <w:r>
-              <w:rPr>
-                <w:b w:val="0"/>
-              </w:rPr>
-              <w:t>.</w:t>
-            </w:r>
             <w:r>
               <w:rPr>
                 <w:b w:val="0"/>
@@ -3262,13 +3293,33 @@
           <w:sz w:val="20"/>
         </w:rPr>
       </w:pPr>
+      <w:bookmarkStart w:id="0" w:name="_GoBack"/>
+      <w:bookmarkEnd w:id="0"/>
       <w:r>
         <w:rPr>
           <w:rFonts w:ascii="Arial MT"/>
           <w:b w:val="0"/>
           <w:sz w:val="20"/>
         </w:rPr>
-        <w:t>[INSERTAR_validador_AQUI]</w:t>
+        <w:t>[</w:t>
+      </w:r>
+      <w:proofErr w:type="spellStart"/>
+      <w:r>
+        <w:rPr>
+          <w:rFonts w:ascii="Arial MT"/>
+          <w:b w:val="0"/>
+          <w:sz w:val="20"/>
+        </w:rPr>
+        <w:t>INSERTAR_validador_AQUI</w:t>
+      </w:r>
+      <w:proofErr w:type="spellEnd"/>
+      <w:r>
+        <w:rPr>
+          <w:rFonts w:ascii="Arial MT"/>
+          <w:b w:val="0"/>
+          <w:sz w:val="20"/>
+        </w:rPr>
+        <w:t>]</w:t>
       </w:r>
     </w:p>
     <w:sectPr>
@@ -3397,7 +3448,7 @@
             </wp:anchor>
           </w:drawing>
         </mc:Choice>
-        <mc:Fallback xmlns:cx1="http://schemas.microsoft.com/office/drawing/2015/9/8/chartex" xmlns:cx2="http://schemas.microsoft.com/office/drawing/2015/10/21/chartex" xmlns:cx3="http://schemas.microsoft.com/office/drawing/2016/5/9/chartex" xmlns:cx4="http://schemas.microsoft.com/office/drawing/2016/5/10/chartex" xmlns:cx5="http://schemas.microsoft.com/office/drawing/2016/5/11/chartex" xmlns:cx6="http://schemas.microsoft.com/office/drawing/2016/5/12/chartex" xmlns:cx7="http://schemas.microsoft.com/office/drawing/2016/5/13/chartex" xmlns:cx8="http://schemas.microsoft.com/office/drawing/2016/5/14/chartex" xmlns:aink="http://schemas.microsoft.com/office/drawing/2016/ink" xmlns:am3d="http://schemas.microsoft.com/office/drawing/2017/model3d" xmlns:oel="http://schemas.microsoft.com/office/2019/extlst" xmlns:w16cex="http://schemas.microsoft.com/office/word/2018/wordml/cex" xmlns:w16cid="http://schemas.microsoft.com/office/word/2016/wordml/cid" xmlns:w16="http://schemas.microsoft.com/office/word/2018/wordml" xmlns:w16du="http://schemas.microsoft.com/office/word/2023/wordml/word16du" xmlns:w16sdtdh="http://schemas.microsoft.com/office/word/2020/wordml/sdtdatahash" xmlns:w16sdtfl="http://schemas.microsoft.com/office/word/2024/wordml/sdtformatlock">
+        <mc:Fallback xmlns:w16sdtfl="http://schemas.microsoft.com/office/word/2024/wordml/sdtformatlock" xmlns:w16sdtdh="http://schemas.microsoft.com/office/word/2020/wordml/sdtdatahash" xmlns:w16du="http://schemas.microsoft.com/office/word/2023/wordml/word16du" xmlns:w16="http://schemas.microsoft.com/office/word/2018/wordml" xmlns:w16cid="http://schemas.microsoft.com/office/word/2016/wordml/cid" xmlns:w16cex="http://schemas.microsoft.com/office/word/2018/wordml/cex" xmlns:oel="http://schemas.microsoft.com/office/2019/extlst" xmlns:am3d="http://schemas.microsoft.com/office/drawing/2017/model3d" xmlns:aink="http://schemas.microsoft.com/office/drawing/2016/ink" xmlns:cx8="http://schemas.microsoft.com/office/drawing/2016/5/14/chartex" xmlns:cx7="http://schemas.microsoft.com/office/drawing/2016/5/13/chartex" xmlns:cx6="http://schemas.microsoft.com/office/drawing/2016/5/12/chartex" xmlns:cx5="http://schemas.microsoft.com/office/drawing/2016/5/11/chartex" xmlns:cx4="http://schemas.microsoft.com/office/drawing/2016/5/10/chartex" xmlns:cx3="http://schemas.microsoft.com/office/drawing/2016/5/9/chartex" xmlns:cx2="http://schemas.microsoft.com/office/drawing/2015/10/21/chartex" xmlns:cx1="http://schemas.microsoft.com/office/drawing/2015/9/8/chartex">
           <w:pict>
             <v:group w14:anchorId="15506775" id="Group 2" o:spid="_x0000_s1026" style="position:absolute;margin-left:30pt;margin-top:666pt;width:550pt;height:72.85pt;z-index:-15858688;mso-wrap-distance-left:0;mso-wrap-distance-right:0;mso-position-horizontal-relative:page;mso-position-vertical-relative:page" coordsize="69850,9251" o:gfxdata="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">
               <v:shapetype id="_x0000_t75" coordsize="21600,21600" o:spt="75" o:preferrelative="t" path="m@4@5l@4@11@9@11@9@5xe" filled="f" stroked="f">
@@ -3781,7 +3832,7 @@
             </wp:anchor>
           </w:drawing>
         </mc:Choice>
-        <mc:Fallback xmlns:cx1="http://schemas.microsoft.com/office/drawing/2015/9/8/chartex" xmlns:cx2="http://schemas.microsoft.com/office/drawing/2015/10/21/chartex" xmlns:cx3="http://schemas.microsoft.com/office/drawing/2016/5/9/chartex" xmlns:cx4="http://schemas.microsoft.com/office/drawing/2016/5/10/chartex" xmlns:cx5="http://schemas.microsoft.com/office/drawing/2016/5/11/chartex" xmlns:cx6="http://schemas.microsoft.com/office/drawing/2016/5/12/chartex" xmlns:cx7="http://schemas.microsoft.com/office/drawing/2016/5/13/chartex" xmlns:cx8="http://schemas.microsoft.com/office/drawing/2016/5/14/chartex" xmlns:aink="http://schemas.microsoft.com/office/drawing/2016/ink" xmlns:am3d="http://schemas.microsoft.com/office/drawing/2017/model3d" xmlns:oel="http://schemas.microsoft.com/office/2019/extlst" xmlns:w16cex="http://schemas.microsoft.com/office/word/2018/wordml/cex" xmlns:w16cid="http://schemas.microsoft.com/office/word/2016/wordml/cid" xmlns:w16="http://schemas.microsoft.com/office/word/2018/wordml" xmlns:w16du="http://schemas.microsoft.com/office/word/2023/wordml/word16du" xmlns:w16sdtdh="http://schemas.microsoft.com/office/word/2020/wordml/sdtdatahash" xmlns:w16sdtfl="http://schemas.microsoft.com/office/word/2024/wordml/sdtformatlock">
+        <mc:Fallback xmlns:w16sdtfl="http://schemas.microsoft.com/office/word/2024/wordml/sdtformatlock" xmlns:w16sdtdh="http://schemas.microsoft.com/office/word/2020/wordml/sdtdatahash" xmlns:w16du="http://schemas.microsoft.com/office/word/2023/wordml/word16du" xmlns:w16="http://schemas.microsoft.com/office/word/2018/wordml" xmlns:w16cid="http://schemas.microsoft.com/office/word/2016/wordml/cid" xmlns:w16cex="http://schemas.microsoft.com/office/word/2018/wordml/cex" xmlns:oel="http://schemas.microsoft.com/office/2019/extlst" xmlns:am3d="http://schemas.microsoft.com/office/drawing/2017/model3d" xmlns:aink="http://schemas.microsoft.com/office/drawing/2016/ink" xmlns:cx8="http://schemas.microsoft.com/office/drawing/2016/5/14/chartex" xmlns:cx7="http://schemas.microsoft.com/office/drawing/2016/5/13/chartex" xmlns:cx6="http://schemas.microsoft.com/office/drawing/2016/5/12/chartex" xmlns:cx5="http://schemas.microsoft.com/office/drawing/2016/5/11/chartex" xmlns:cx4="http://schemas.microsoft.com/office/drawing/2016/5/10/chartex" xmlns:cx3="http://schemas.microsoft.com/office/drawing/2016/5/9/chartex" xmlns:cx2="http://schemas.microsoft.com/office/drawing/2015/10/21/chartex" xmlns:cx1="http://schemas.microsoft.com/office/drawing/2015/9/8/chartex">
           <w:pict>
             <v:shape w14:anchorId="75DB765F" id="Graphic 1" o:spid="_x0000_s1026" style="position:absolute;margin-left:30pt;margin-top:36pt;width:550pt;height:36.85pt;z-index:-15859200;visibility:visible;mso-wrap-style:square;mso-wrap-distance-left:0;mso-wrap-distance-top:0;mso-wrap-distance-right:0;mso-wrap-distance-bottom:0;mso-position-horizontal:absolute;mso-position-horizontal-relative:page;mso-position-vertical:absolute;mso-position-vertical-relative:page;v-text-anchor:top" coordsize="6985000,467995" o:gfxdata="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" path="m6985000,l,,,467969r6985000,l6985000,xe" fillcolor="#2d3539" stroked="f">
               <v:path arrowok="t"/>

</xml_diff>